<commit_message>
delete files, change instructions
</commit_message>
<xml_diff>
--- a/Docs/Инструкция для системного администратора.docx
+++ b/Docs/Инструкция для системного администратора.docx
@@ -2,23 +2,754 @@
 <file path=word/document.xml><?xml version="1.0" encoding="utf-8"?>
 <w:document xmlns:wpc="http://schemas.microsoft.com/office/word/2010/wordprocessingCanvas" xmlns:cx="http://schemas.microsoft.com/office/drawing/2014/chartex" xmlns:cx1="http://schemas.microsoft.com/office/drawing/2015/9/8/chartex" xmlns:cx2="http://schemas.microsoft.com/office/drawing/2015/10/21/chartex" xmlns:cx3="http://schemas.microsoft.com/office/drawing/2016/5/9/chartex" xmlns:cx4="http://schemas.microsoft.com/office/drawing/2016/5/10/chartex" xmlns:cx5="http://schemas.microsoft.com/office/drawing/2016/5/11/chartex" xmlns:cx6="http://schemas.microsoft.com/office/drawing/2016/5/12/chartex" xmlns:cx7="http://schemas.microsoft.com/office/drawing/2016/5/13/chartex" xmlns:cx8="http://schemas.microsoft.com/office/drawing/2016/5/14/chartex" xmlns:mc="http://schemas.openxmlformats.org/markup-compatibility/2006" xmlns:aink="http://schemas.microsoft.com/office/drawing/2016/ink" xmlns:am3d="http://schemas.microsoft.com/office/drawing/2017/model3d" xmlns:o="urn:schemas-microsoft-com:office:office" xmlns:r="http://schemas.openxmlformats.org/officeDocument/2006/relationships" xmlns:m="http://schemas.openxmlformats.org/officeDocument/2006/math" xmlns:v="urn:schemas-microsoft-com:vml" xmlns:wp14="http://schemas.microsoft.com/office/word/2010/wordprocessingDrawing" xmlns:wp="http://schemas.openxmlformats.org/drawingml/2006/wordprocessingDrawing" xmlns:w10="urn:schemas-microsoft-com:office:word" xmlns:w="http://schemas.openxmlformats.org/wordprocessingml/2006/main" xmlns:w14="http://schemas.microsoft.com/office/word/2010/wordml" xmlns:w15="http://schemas.microsoft.com/office/word/2012/wordml" xmlns:w16cid="http://schemas.microsoft.com/office/word/2016/wordml/cid" xmlns:w16se="http://schemas.microsoft.com/office/word/2015/wordml/symex" xmlns:wpg="http://schemas.microsoft.com/office/word/2010/wordprocessingGroup" xmlns:wpi="http://schemas.microsoft.com/office/word/2010/wordprocessingInk" xmlns:wne="http://schemas.microsoft.com/office/word/2006/wordml" xmlns:wps="http://schemas.microsoft.com/office/word/2010/wordprocessingShape" mc:Ignorable="w14 w15 w16se w16cid wp14">
   <w:body>
-    <w:p>
-      <w:r>
-        <w:t>Как развернуть проект:</w:t>
-      </w:r>
-    </w:p>
-    <w:p>
-      <w:r>
-        <w:t xml:space="preserve">По инструкции ниже настраиваем на своем </w:t>
-      </w:r>
-      <w:proofErr w:type="spellStart"/>
-      <w:r>
-        <w:t>пк</w:t>
-      </w:r>
-      <w:proofErr w:type="spellEnd"/>
-      <w:r>
-        <w:t xml:space="preserve"> </w:t>
-      </w:r>
+    <w:sdt>
+      <w:sdtPr>
+        <w:id w:val="-1025169375"/>
+        <w:docPartObj>
+          <w:docPartGallery w:val="Table of Contents"/>
+          <w:docPartUnique/>
+        </w:docPartObj>
+      </w:sdtPr>
+      <w:sdtEndPr>
+        <w:rPr>
+          <w:rFonts w:asciiTheme="minorHAnsi" w:eastAsiaTheme="minorHAnsi" w:hAnsiTheme="minorHAnsi" w:cstheme="minorBidi"/>
+          <w:b/>
+          <w:bCs/>
+          <w:color w:val="auto"/>
+          <w:sz w:val="22"/>
+          <w:szCs w:val="22"/>
+          <w:lang w:eastAsia="en-US"/>
+        </w:rPr>
+      </w:sdtEndPr>
+      <w:sdtContent>
+        <w:p>
+          <w:pPr>
+            <w:pStyle w:val="a6"/>
+          </w:pPr>
+          <w:r>
+            <w:t>Оглавление</w:t>
+          </w:r>
+        </w:p>
+        <w:p>
+          <w:pPr>
+            <w:pStyle w:val="11"/>
+            <w:tabs>
+              <w:tab w:val="right" w:leader="dot" w:pos="9345"/>
+            </w:tabs>
+            <w:rPr>
+              <w:rFonts w:eastAsiaTheme="minorEastAsia"/>
+              <w:noProof/>
+              <w:lang w:eastAsia="ru-RU"/>
+            </w:rPr>
+          </w:pPr>
+          <w:r>
+            <w:rPr>
+              <w:b/>
+              <w:bCs/>
+            </w:rPr>
+            <w:fldChar w:fldCharType="begin"/>
+          </w:r>
+          <w:r>
+            <w:rPr>
+              <w:b/>
+              <w:bCs/>
+            </w:rPr>
+            <w:instrText xml:space="preserve"> TOC \o "1-3" \h \z \u </w:instrText>
+          </w:r>
+          <w:r>
+            <w:rPr>
+              <w:b/>
+              <w:bCs/>
+            </w:rPr>
+            <w:fldChar w:fldCharType="separate"/>
+          </w:r>
+          <w:hyperlink w:anchor="_Toc146460313" w:history="1">
+            <w:r>
+              <w:rPr>
+                <w:rStyle w:val="a3"/>
+                <w:noProof/>
+              </w:rPr>
+              <w:t xml:space="preserve">Подготовка </w:t>
+            </w:r>
+            <w:r>
+              <w:rPr>
+                <w:rStyle w:val="a3"/>
+                <w:noProof/>
+                <w:lang w:val="en-US"/>
+              </w:rPr>
+              <w:t>Yandex cloud</w:t>
+            </w:r>
+            <w:r>
+              <w:rPr>
+                <w:noProof/>
+                <w:webHidden/>
+              </w:rPr>
+              <w:tab/>
+            </w:r>
+            <w:r>
+              <w:rPr>
+                <w:noProof/>
+                <w:webHidden/>
+              </w:rPr>
+              <w:fldChar w:fldCharType="begin"/>
+            </w:r>
+            <w:r>
+              <w:rPr>
+                <w:noProof/>
+                <w:webHidden/>
+              </w:rPr>
+              <w:instrText xml:space="preserve"> PAGEREF _Toc146460313 \h </w:instrText>
+            </w:r>
+            <w:r>
+              <w:rPr>
+                <w:noProof/>
+                <w:webHidden/>
+              </w:rPr>
+            </w:r>
+            <w:r>
+              <w:rPr>
+                <w:noProof/>
+                <w:webHidden/>
+              </w:rPr>
+              <w:fldChar w:fldCharType="separate"/>
+            </w:r>
+            <w:r>
+              <w:rPr>
+                <w:noProof/>
+                <w:webHidden/>
+              </w:rPr>
+              <w:t>1</w:t>
+            </w:r>
+            <w:r>
+              <w:rPr>
+                <w:noProof/>
+                <w:webHidden/>
+              </w:rPr>
+              <w:fldChar w:fldCharType="end"/>
+            </w:r>
+          </w:hyperlink>
+        </w:p>
+        <w:p>
+          <w:pPr>
+            <w:pStyle w:val="11"/>
+            <w:tabs>
+              <w:tab w:val="right" w:leader="dot" w:pos="9345"/>
+            </w:tabs>
+            <w:rPr>
+              <w:rFonts w:eastAsiaTheme="minorEastAsia"/>
+              <w:noProof/>
+              <w:lang w:eastAsia="ru-RU"/>
+            </w:rPr>
+          </w:pPr>
+          <w:hyperlink w:anchor="_Toc146460314" w:history="1">
+            <w:r>
+              <w:rPr>
+                <w:rStyle w:val="a3"/>
+                <w:noProof/>
+              </w:rPr>
+              <w:t xml:space="preserve">Создаем ВМ для </w:t>
+            </w:r>
+            <w:r>
+              <w:rPr>
+                <w:rStyle w:val="a3"/>
+                <w:noProof/>
+                <w:lang w:val="en-US"/>
+              </w:rPr>
+              <w:t>local</w:t>
+            </w:r>
+            <w:r>
+              <w:rPr>
+                <w:rStyle w:val="a3"/>
+                <w:noProof/>
+              </w:rPr>
+              <w:t xml:space="preserve"> </w:t>
+            </w:r>
+            <w:r>
+              <w:rPr>
+                <w:rStyle w:val="a3"/>
+                <w:noProof/>
+                <w:lang w:val="en-US"/>
+              </w:rPr>
+              <w:t>repo</w:t>
+            </w:r>
+            <w:r>
+              <w:rPr>
+                <w:noProof/>
+                <w:webHidden/>
+              </w:rPr>
+              <w:tab/>
+            </w:r>
+            <w:r>
+              <w:rPr>
+                <w:noProof/>
+                <w:webHidden/>
+              </w:rPr>
+              <w:fldChar w:fldCharType="begin"/>
+            </w:r>
+            <w:r>
+              <w:rPr>
+                <w:noProof/>
+                <w:webHidden/>
+              </w:rPr>
+              <w:instrText xml:space="preserve"> PAGEREF _Toc146460314 \h </w:instrText>
+            </w:r>
+            <w:r>
+              <w:rPr>
+                <w:noProof/>
+                <w:webHidden/>
+              </w:rPr>
+            </w:r>
+            <w:r>
+              <w:rPr>
+                <w:noProof/>
+                <w:webHidden/>
+              </w:rPr>
+              <w:fldChar w:fldCharType="separate"/>
+            </w:r>
+            <w:r>
+              <w:rPr>
+                <w:noProof/>
+                <w:webHidden/>
+              </w:rPr>
+              <w:t>1</w:t>
+            </w:r>
+            <w:r>
+              <w:rPr>
+                <w:noProof/>
+                <w:webHidden/>
+              </w:rPr>
+              <w:fldChar w:fldCharType="end"/>
+            </w:r>
+          </w:hyperlink>
+        </w:p>
+        <w:p>
+          <w:pPr>
+            <w:pStyle w:val="21"/>
+            <w:tabs>
+              <w:tab w:val="right" w:leader="dot" w:pos="9345"/>
+            </w:tabs>
+            <w:rPr>
+              <w:rFonts w:eastAsiaTheme="minorEastAsia"/>
+              <w:noProof/>
+              <w:lang w:eastAsia="ru-RU"/>
+            </w:rPr>
+          </w:pPr>
+          <w:hyperlink w:anchor="_Toc146460315" w:history="1">
+            <w:r>
+              <w:rPr>
+                <w:rStyle w:val="a3"/>
+                <w:rFonts w:ascii="Consolas" w:eastAsia="Times New Roman" w:hAnsi="Consolas" w:cs="Times New Roman"/>
+                <w:noProof/>
+                <w:lang w:eastAsia="ru-RU"/>
+              </w:rPr>
+              <w:t xml:space="preserve">Настройка локального репозитория </w:t>
+            </w:r>
+            <w:r>
+              <w:rPr>
+                <w:rStyle w:val="a3"/>
+                <w:rFonts w:ascii="Consolas" w:eastAsia="Times New Roman" w:hAnsi="Consolas" w:cs="Times New Roman"/>
+                <w:noProof/>
+                <w:lang w:val="en-US" w:eastAsia="ru-RU"/>
+              </w:rPr>
+              <w:t>deb</w:t>
+            </w:r>
+            <w:r>
+              <w:rPr>
+                <w:rStyle w:val="a3"/>
+                <w:rFonts w:ascii="Consolas" w:eastAsia="Times New Roman" w:hAnsi="Consolas" w:cs="Times New Roman"/>
+                <w:noProof/>
+                <w:lang w:eastAsia="ru-RU"/>
+              </w:rPr>
+              <w:t xml:space="preserve"> пакетов:</w:t>
+            </w:r>
+            <w:r>
+              <w:rPr>
+                <w:noProof/>
+                <w:webHidden/>
+              </w:rPr>
+              <w:tab/>
+            </w:r>
+            <w:r>
+              <w:rPr>
+                <w:noProof/>
+                <w:webHidden/>
+              </w:rPr>
+              <w:fldChar w:fldCharType="begin"/>
+            </w:r>
+            <w:r>
+              <w:rPr>
+                <w:noProof/>
+                <w:webHidden/>
+              </w:rPr>
+              <w:instrText xml:space="preserve"> PAGEREF _Toc146460315 \h </w:instrText>
+            </w:r>
+            <w:r>
+              <w:rPr>
+                <w:noProof/>
+                <w:webHidden/>
+              </w:rPr>
+            </w:r>
+            <w:r>
+              <w:rPr>
+                <w:noProof/>
+                <w:webHidden/>
+              </w:rPr>
+              <w:fldChar w:fldCharType="separate"/>
+            </w:r>
+            <w:r>
+              <w:rPr>
+                <w:noProof/>
+                <w:webHidden/>
+              </w:rPr>
+              <w:t>1</w:t>
+            </w:r>
+            <w:r>
+              <w:rPr>
+                <w:noProof/>
+                <w:webHidden/>
+              </w:rPr>
+              <w:fldChar w:fldCharType="end"/>
+            </w:r>
+          </w:hyperlink>
+        </w:p>
+        <w:p>
+          <w:pPr>
+            <w:pStyle w:val="11"/>
+            <w:tabs>
+              <w:tab w:val="right" w:leader="dot" w:pos="9345"/>
+            </w:tabs>
+            <w:rPr>
+              <w:rFonts w:eastAsiaTheme="minorEastAsia"/>
+              <w:noProof/>
+              <w:lang w:eastAsia="ru-RU"/>
+            </w:rPr>
+          </w:pPr>
+          <w:hyperlink w:anchor="_Toc146460316" w:history="1">
+            <w:r>
+              <w:rPr>
+                <w:rStyle w:val="a3"/>
+                <w:b/>
+                <w:noProof/>
+              </w:rPr>
+              <w:t xml:space="preserve">Создание и настройка ВМ для </w:t>
+            </w:r>
+            <w:r>
+              <w:rPr>
+                <w:rStyle w:val="a3"/>
+                <w:b/>
+                <w:noProof/>
+                <w:lang w:val="en-US"/>
+              </w:rPr>
+              <w:t>easy</w:t>
+            </w:r>
+            <w:r>
+              <w:rPr>
+                <w:rStyle w:val="a3"/>
+                <w:b/>
+                <w:noProof/>
+              </w:rPr>
+              <w:t>-</w:t>
+            </w:r>
+            <w:r>
+              <w:rPr>
+                <w:rStyle w:val="a3"/>
+                <w:b/>
+                <w:noProof/>
+                <w:lang w:val="en-US"/>
+              </w:rPr>
+              <w:t>rsa</w:t>
+            </w:r>
+            <w:r>
+              <w:rPr>
+                <w:noProof/>
+                <w:webHidden/>
+              </w:rPr>
+              <w:tab/>
+            </w:r>
+            <w:r>
+              <w:rPr>
+                <w:noProof/>
+                <w:webHidden/>
+              </w:rPr>
+              <w:fldChar w:fldCharType="begin"/>
+            </w:r>
+            <w:r>
+              <w:rPr>
+                <w:noProof/>
+                <w:webHidden/>
+              </w:rPr>
+              <w:instrText xml:space="preserve"> PAGEREF _Toc146460316 \h </w:instrText>
+            </w:r>
+            <w:r>
+              <w:rPr>
+                <w:noProof/>
+                <w:webHidden/>
+              </w:rPr>
+            </w:r>
+            <w:r>
+              <w:rPr>
+                <w:noProof/>
+                <w:webHidden/>
+              </w:rPr>
+              <w:fldChar w:fldCharType="separate"/>
+            </w:r>
+            <w:r>
+              <w:rPr>
+                <w:noProof/>
+                <w:webHidden/>
+              </w:rPr>
+              <w:t>3</w:t>
+            </w:r>
+            <w:r>
+              <w:rPr>
+                <w:noProof/>
+                <w:webHidden/>
+              </w:rPr>
+              <w:fldChar w:fldCharType="end"/>
+            </w:r>
+          </w:hyperlink>
+        </w:p>
+        <w:p>
+          <w:pPr>
+            <w:pStyle w:val="11"/>
+            <w:tabs>
+              <w:tab w:val="right" w:leader="dot" w:pos="9345"/>
+            </w:tabs>
+            <w:rPr>
+              <w:rFonts w:eastAsiaTheme="minorEastAsia"/>
+              <w:noProof/>
+              <w:lang w:eastAsia="ru-RU"/>
+            </w:rPr>
+          </w:pPr>
+          <w:hyperlink w:anchor="_Toc146460317" w:history="1">
+            <w:r>
+              <w:rPr>
+                <w:rStyle w:val="a3"/>
+                <w:b/>
+                <w:noProof/>
+              </w:rPr>
+              <w:t xml:space="preserve">Создание и настройка ВМ для </w:t>
+            </w:r>
+            <w:r>
+              <w:rPr>
+                <w:rStyle w:val="a3"/>
+                <w:b/>
+                <w:noProof/>
+                <w:lang w:val="en-US"/>
+              </w:rPr>
+              <w:t>openvpn</w:t>
+            </w:r>
+            <w:r>
+              <w:rPr>
+                <w:rStyle w:val="a3"/>
+                <w:b/>
+                <w:noProof/>
+              </w:rPr>
+              <w:t xml:space="preserve">, для создания используем статический публичный </w:t>
+            </w:r>
+            <w:r>
+              <w:rPr>
+                <w:rStyle w:val="a3"/>
+                <w:b/>
+                <w:noProof/>
+                <w:lang w:val="en-US"/>
+              </w:rPr>
+              <w:t>ip</w:t>
+            </w:r>
+            <w:r>
+              <w:rPr>
+                <w:noProof/>
+                <w:webHidden/>
+              </w:rPr>
+              <w:tab/>
+            </w:r>
+            <w:r>
+              <w:rPr>
+                <w:noProof/>
+                <w:webHidden/>
+              </w:rPr>
+              <w:fldChar w:fldCharType="begin"/>
+            </w:r>
+            <w:r>
+              <w:rPr>
+                <w:noProof/>
+                <w:webHidden/>
+              </w:rPr>
+              <w:instrText xml:space="preserve"> PAGEREF _Toc146460317 \h </w:instrText>
+            </w:r>
+            <w:r>
+              <w:rPr>
+                <w:noProof/>
+                <w:webHidden/>
+              </w:rPr>
+            </w:r>
+            <w:r>
+              <w:rPr>
+                <w:noProof/>
+                <w:webHidden/>
+              </w:rPr>
+              <w:fldChar w:fldCharType="separate"/>
+            </w:r>
+            <w:r>
+              <w:rPr>
+                <w:noProof/>
+                <w:webHidden/>
+              </w:rPr>
+              <w:t>3</w:t>
+            </w:r>
+            <w:r>
+              <w:rPr>
+                <w:noProof/>
+                <w:webHidden/>
+              </w:rPr>
+              <w:fldChar w:fldCharType="end"/>
+            </w:r>
+          </w:hyperlink>
+        </w:p>
+        <w:p>
+          <w:pPr>
+            <w:pStyle w:val="11"/>
+            <w:tabs>
+              <w:tab w:val="right" w:leader="dot" w:pos="9345"/>
+            </w:tabs>
+            <w:rPr>
+              <w:rFonts w:eastAsiaTheme="minorEastAsia"/>
+              <w:noProof/>
+              <w:lang w:eastAsia="ru-RU"/>
+            </w:rPr>
+          </w:pPr>
+          <w:hyperlink w:anchor="_Toc146460318" w:history="1">
+            <w:r>
+              <w:rPr>
+                <w:rStyle w:val="a3"/>
+                <w:rFonts w:eastAsia="Times New Roman"/>
+                <w:b/>
+                <w:noProof/>
+                <w:lang w:eastAsia="ru-RU"/>
+              </w:rPr>
+              <w:t xml:space="preserve">Создание и настройка ВМ </w:t>
+            </w:r>
+            <w:r>
+              <w:rPr>
+                <w:rStyle w:val="a3"/>
+                <w:rFonts w:eastAsia="Times New Roman"/>
+                <w:b/>
+                <w:noProof/>
+                <w:lang w:val="en-US" w:eastAsia="ru-RU"/>
+              </w:rPr>
+              <w:t>Prometheus</w:t>
+            </w:r>
+            <w:r>
+              <w:rPr>
+                <w:rStyle w:val="a3"/>
+                <w:rFonts w:eastAsia="Times New Roman"/>
+                <w:b/>
+                <w:noProof/>
+                <w:lang w:eastAsia="ru-RU"/>
+              </w:rPr>
+              <w:t>+</w:t>
+            </w:r>
+            <w:r>
+              <w:rPr>
+                <w:rStyle w:val="a3"/>
+                <w:rFonts w:eastAsia="Times New Roman"/>
+                <w:b/>
+                <w:noProof/>
+                <w:lang w:val="en-US" w:eastAsia="ru-RU"/>
+              </w:rPr>
+              <w:t>Grafana</w:t>
+            </w:r>
+            <w:r>
+              <w:rPr>
+                <w:noProof/>
+                <w:webHidden/>
+              </w:rPr>
+              <w:tab/>
+            </w:r>
+            <w:r>
+              <w:rPr>
+                <w:noProof/>
+                <w:webHidden/>
+              </w:rPr>
+              <w:fldChar w:fldCharType="begin"/>
+            </w:r>
+            <w:r>
+              <w:rPr>
+                <w:noProof/>
+                <w:webHidden/>
+              </w:rPr>
+              <w:instrText xml:space="preserve"> PAGEREF _Toc146460318 \h </w:instrText>
+            </w:r>
+            <w:r>
+              <w:rPr>
+                <w:noProof/>
+                <w:webHidden/>
+              </w:rPr>
+            </w:r>
+            <w:r>
+              <w:rPr>
+                <w:noProof/>
+                <w:webHidden/>
+              </w:rPr>
+              <w:fldChar w:fldCharType="separate"/>
+            </w:r>
+            <w:r>
+              <w:rPr>
+                <w:noProof/>
+                <w:webHidden/>
+              </w:rPr>
+              <w:t>3</w:t>
+            </w:r>
+            <w:r>
+              <w:rPr>
+                <w:noProof/>
+                <w:webHidden/>
+              </w:rPr>
+              <w:fldChar w:fldCharType="end"/>
+            </w:r>
+          </w:hyperlink>
+        </w:p>
+        <w:p>
+          <w:pPr>
+            <w:pStyle w:val="11"/>
+            <w:tabs>
+              <w:tab w:val="right" w:leader="dot" w:pos="9345"/>
+            </w:tabs>
+            <w:rPr>
+              <w:rFonts w:eastAsiaTheme="minorEastAsia"/>
+              <w:noProof/>
+              <w:lang w:eastAsia="ru-RU"/>
+            </w:rPr>
+          </w:pPr>
+          <w:hyperlink w:anchor="_Toc146460319" w:history="1">
+            <w:r>
+              <w:rPr>
+                <w:rStyle w:val="a3"/>
+                <w:b/>
+                <w:noProof/>
+                <w:lang w:eastAsia="ru-RU"/>
+              </w:rPr>
+              <w:t>Создание файла конфигурации для OpenVPN клиента</w:t>
+            </w:r>
+            <w:r>
+              <w:rPr>
+                <w:noProof/>
+                <w:webHidden/>
+              </w:rPr>
+              <w:tab/>
+            </w:r>
+            <w:r>
+              <w:rPr>
+                <w:noProof/>
+                <w:webHidden/>
+              </w:rPr>
+              <w:fldChar w:fldCharType="begin"/>
+            </w:r>
+            <w:r>
+              <w:rPr>
+                <w:noProof/>
+                <w:webHidden/>
+              </w:rPr>
+              <w:instrText xml:space="preserve"> PAGEREF _Toc146460319 \h </w:instrText>
+            </w:r>
+            <w:r>
+              <w:rPr>
+                <w:noProof/>
+                <w:webHidden/>
+              </w:rPr>
+            </w:r>
+            <w:r>
+              <w:rPr>
+                <w:noProof/>
+                <w:webHidden/>
+              </w:rPr>
+              <w:fldChar w:fldCharType="separate"/>
+            </w:r>
+            <w:r>
+              <w:rPr>
+                <w:noProof/>
+                <w:webHidden/>
+              </w:rPr>
+              <w:t>4</w:t>
+            </w:r>
+            <w:r>
+              <w:rPr>
+                <w:noProof/>
+                <w:webHidden/>
+              </w:rPr>
+              <w:fldChar w:fldCharType="end"/>
+            </w:r>
+          </w:hyperlink>
+        </w:p>
+        <w:p>
+          <w:r>
+            <w:rPr>
+              <w:b/>
+              <w:bCs/>
+            </w:rPr>
+            <w:fldChar w:fldCharType="end"/>
+          </w:r>
+        </w:p>
+      </w:sdtContent>
+    </w:sdt>
+    <w:p>
+      <w:pPr>
+        <w:pStyle w:val="1"/>
+      </w:pPr>
+      <w:bookmarkStart w:id="0" w:name="_Toc146460313"/>
+      <w:r>
+        <w:t xml:space="preserve">Подготовка </w:t>
+      </w:r>
+      <w:r>
+        <w:rPr>
+          <w:lang w:val="en-US"/>
+        </w:rPr>
+        <w:t>Yandex cloud</w:t>
+      </w:r>
+      <w:bookmarkEnd w:id="0"/>
+      <w:r>
+        <w:rPr>
+          <w:lang w:val="en-US"/>
+        </w:rPr>
+        <w:t xml:space="preserve"> </w:t>
+      </w:r>
+    </w:p>
+    <w:p>
+      <w:r>
+        <w:t xml:space="preserve">Если не создавали свою сеть и подсеть, то </w:t>
+      </w:r>
+      <w:proofErr w:type="spellStart"/>
+      <w:r>
+        <w:t>яндек</w:t>
+      </w:r>
+      <w:bookmarkStart w:id="1" w:name="_GoBack"/>
+      <w:bookmarkEnd w:id="1"/>
+      <w:r>
+        <w:t>с</w:t>
+      </w:r>
+      <w:proofErr w:type="spellEnd"/>
+      <w:r>
+        <w:t xml:space="preserve"> облако создаст </w:t>
+      </w:r>
+      <w:r>
+        <w:rPr>
+          <w:lang w:val="en-US"/>
+        </w:rPr>
+        <w:t>default</w:t>
+      </w:r>
+      <w:r>
+        <w:t xml:space="preserve"> </w:t>
+      </w:r>
+      <w:r>
+        <w:t>сеть и три подсети посмотреть можно командами:</w:t>
+      </w:r>
+    </w:p>
+    <w:p>
+      <w:pPr>
+        <w:rPr>
+          <w:lang w:val="en-US"/>
+        </w:rPr>
+      </w:pPr>
       <w:proofErr w:type="spellStart"/>
       <w:r>
         <w:rPr>
@@ -28,168 +759,24 @@
       </w:r>
       <w:proofErr w:type="spellEnd"/>
       <w:r>
-        <w:t xml:space="preserve"> </w:t>
-      </w:r>
-      <w:r>
-        <w:rPr>
-          <w:lang w:val="en-US"/>
-        </w:rPr>
-        <w:t>cli</w:t>
-      </w:r>
-      <w:r>
-        <w:t xml:space="preserve"> </w:t>
-      </w:r>
-      <w:r>
-        <w:t>и привязываем облако</w:t>
-      </w:r>
-    </w:p>
-    <w:p>
-      <w:hyperlink r:id="rId5" w:history="1">
-        <w:r>
-          <w:rPr>
-            <w:rStyle w:val="a3"/>
-            <w:lang w:val="en-US"/>
-          </w:rPr>
-          <w:t>https</w:t>
-        </w:r>
-        <w:r>
-          <w:rPr>
-            <w:rStyle w:val="a3"/>
-          </w:rPr>
-          <w:t>://</w:t>
-        </w:r>
-        <w:r>
-          <w:rPr>
-            <w:rStyle w:val="a3"/>
-            <w:lang w:val="en-US"/>
-          </w:rPr>
-          <w:t>cloud</w:t>
-        </w:r>
-        <w:r>
-          <w:rPr>
-            <w:rStyle w:val="a3"/>
-          </w:rPr>
-          <w:t>.</w:t>
-        </w:r>
-        <w:proofErr w:type="spellStart"/>
-        <w:r>
-          <w:rPr>
-            <w:rStyle w:val="a3"/>
-            <w:lang w:val="en-US"/>
-          </w:rPr>
-          <w:t>yandex</w:t>
-        </w:r>
-        <w:proofErr w:type="spellEnd"/>
-        <w:r>
-          <w:rPr>
-            <w:rStyle w:val="a3"/>
-          </w:rPr>
-          <w:t>.</w:t>
-        </w:r>
-        <w:proofErr w:type="spellStart"/>
-        <w:r>
-          <w:rPr>
-            <w:rStyle w:val="a3"/>
-            <w:lang w:val="en-US"/>
-          </w:rPr>
-          <w:t>ru</w:t>
-        </w:r>
-        <w:proofErr w:type="spellEnd"/>
-        <w:r>
-          <w:rPr>
-            <w:rStyle w:val="a3"/>
-          </w:rPr>
-          <w:t>/</w:t>
-        </w:r>
-        <w:r>
-          <w:rPr>
-            <w:rStyle w:val="a3"/>
-            <w:lang w:val="en-US"/>
-          </w:rPr>
-          <w:t>docs</w:t>
-        </w:r>
-        <w:r>
-          <w:rPr>
-            <w:rStyle w:val="a3"/>
-          </w:rPr>
-          <w:t>/</w:t>
-        </w:r>
-        <w:r>
-          <w:rPr>
-            <w:rStyle w:val="a3"/>
-            <w:lang w:val="en-US"/>
-          </w:rPr>
-          <w:t>cli</w:t>
-        </w:r>
-        <w:r>
-          <w:rPr>
-            <w:rStyle w:val="a3"/>
-          </w:rPr>
-          <w:t>/</w:t>
-        </w:r>
-        <w:proofErr w:type="spellStart"/>
-        <w:r>
-          <w:rPr>
-            <w:rStyle w:val="a3"/>
-            <w:lang w:val="en-US"/>
-          </w:rPr>
-          <w:t>quickstart</w:t>
-        </w:r>
-        <w:proofErr w:type="spellEnd"/>
-      </w:hyperlink>
-    </w:p>
-    <w:p>
-      <w:r>
-        <w:t xml:space="preserve">Ниже инструкция как создать пару </w:t>
-      </w:r>
-      <w:proofErr w:type="spellStart"/>
-      <w:r>
-        <w:rPr>
-          <w:lang w:val="en-US"/>
-        </w:rPr>
-        <w:t>ssh</w:t>
-      </w:r>
-      <w:proofErr w:type="spellEnd"/>
-      <w:r>
-        <w:t xml:space="preserve"> </w:t>
-      </w:r>
-      <w:r>
-        <w:t>ключей для доступа к ВМ</w:t>
-      </w:r>
-    </w:p>
-    <w:p>
-      <w:hyperlink r:id="rId6" w:anchor="creating-ssh-keys" w:history="1">
-        <w:r>
-          <w:rPr>
-            <w:rStyle w:val="a3"/>
-          </w:rPr>
-          <w:t>https://cloud.yandex.ru/docs/compute/operations/vm-connect/ssh#creating-ssh-keys</w:t>
-        </w:r>
-      </w:hyperlink>
-    </w:p>
-    <w:p>
-      <w:r>
-        <w:t xml:space="preserve">Если не создавали свою сеть и подсеть, то </w:t>
-      </w:r>
-      <w:proofErr w:type="spellStart"/>
-      <w:r>
-        <w:t>яндекс</w:t>
-      </w:r>
-      <w:proofErr w:type="spellEnd"/>
-      <w:r>
-        <w:t xml:space="preserve"> облако создаст </w:t>
-      </w:r>
-      <w:r>
-        <w:rPr>
-          <w:lang w:val="en-US"/>
-        </w:rPr>
-        <w:t>default</w:t>
-      </w:r>
-      <w:r>
-        <w:t xml:space="preserve"> </w:t>
-      </w:r>
-      <w:r>
-        <w:t>сеть и три подсети посмотреть можно командами:</w:t>
+        <w:rPr>
+          <w:lang w:val="en-US"/>
+        </w:rPr>
+        <w:t xml:space="preserve"> </w:t>
+      </w:r>
+      <w:proofErr w:type="spellStart"/>
+      <w:r>
+        <w:rPr>
+          <w:lang w:val="en-US"/>
+        </w:rPr>
+        <w:t>vpc</w:t>
+      </w:r>
+      <w:proofErr w:type="spellEnd"/>
+      <w:r>
+        <w:rPr>
+          <w:lang w:val="en-US"/>
+        </w:rPr>
+        <w:t xml:space="preserve"> network list</w:t>
       </w:r>
     </w:p>
     <w:p>
@@ -224,41 +811,6 @@
         <w:rPr>
           <w:lang w:val="en-US"/>
         </w:rPr>
-        <w:t xml:space="preserve"> network list</w:t>
-      </w:r>
-    </w:p>
-    <w:p>
-      <w:pPr>
-        <w:rPr>
-          <w:lang w:val="en-US"/>
-        </w:rPr>
-      </w:pPr>
-      <w:proofErr w:type="spellStart"/>
-      <w:r>
-        <w:rPr>
-          <w:lang w:val="en-US"/>
-        </w:rPr>
-        <w:t>yc</w:t>
-      </w:r>
-      <w:proofErr w:type="spellEnd"/>
-      <w:r>
-        <w:rPr>
-          <w:lang w:val="en-US"/>
-        </w:rPr>
-        <w:t xml:space="preserve"> </w:t>
-      </w:r>
-      <w:proofErr w:type="spellStart"/>
-      <w:r>
-        <w:rPr>
-          <w:lang w:val="en-US"/>
-        </w:rPr>
-        <w:t>vpc</w:t>
-      </w:r>
-      <w:proofErr w:type="spellEnd"/>
-      <w:r>
-        <w:rPr>
-          <w:lang w:val="en-US"/>
-        </w:rPr>
         <w:t xml:space="preserve"> subnet list</w:t>
       </w:r>
     </w:p>
@@ -270,6 +822,10 @@
       </w:pPr>
     </w:p>
     <w:p>
+      <w:pPr>
+        <w:pStyle w:val="1"/>
+      </w:pPr>
+      <w:bookmarkStart w:id="2" w:name="_Toc146460314"/>
       <w:r>
         <w:t>Создаем</w:t>
       </w:r>
@@ -303,23 +859,7 @@
         </w:rPr>
         <w:t>repo</w:t>
       </w:r>
-      <w:r>
-        <w:t xml:space="preserve">, после создания будет виден публичный </w:t>
-      </w:r>
-      <w:proofErr w:type="spellStart"/>
-      <w:r>
-        <w:rPr>
-          <w:lang w:val="en-US"/>
-        </w:rPr>
-        <w:t>ip</w:t>
-      </w:r>
-      <w:proofErr w:type="spellEnd"/>
-      <w:r>
-        <w:t xml:space="preserve"> </w:t>
-      </w:r>
-      <w:r>
-        <w:t>адрес</w:t>
-      </w:r>
+      <w:bookmarkEnd w:id="2"/>
     </w:p>
     <w:p>
       <w:pPr>
@@ -537,6 +1077,7 @@
     </w:p>
     <w:p>
       <w:pPr>
+        <w:pStyle w:val="2"/>
         <w:rPr>
           <w:rFonts w:ascii="Consolas" w:eastAsia="Times New Roman" w:hAnsi="Consolas" w:cs="Times New Roman"/>
           <w:sz w:val="21"/>
@@ -544,6 +1085,7 @@
           <w:lang w:eastAsia="ru-RU"/>
         </w:rPr>
       </w:pPr>
+      <w:bookmarkStart w:id="3" w:name="_Toc146460315"/>
       <w:r>
         <w:rPr>
           <w:rFonts w:ascii="Consolas" w:eastAsia="Times New Roman" w:hAnsi="Consolas" w:cs="Times New Roman"/>
@@ -580,6 +1122,7 @@
         </w:rPr>
         <w:t>пакетов:</w:t>
       </w:r>
+      <w:bookmarkEnd w:id="3"/>
     </w:p>
     <w:p>
       <w:pPr>
@@ -1199,7 +1742,7 @@
         </w:rPr>
         <w:t xml:space="preserve"> </w:t>
       </w:r>
-      <w:hyperlink r:id="rId7" w:history="1">
+      <w:hyperlink r:id="rId6" w:history="1">
         <w:r>
           <w:rPr>
             <w:rStyle w:val="a3"/>
@@ -1758,6 +2301,7 @@
           <w:color w:val="1F2328"/>
           <w:lang w:val="en-US"/>
         </w:rPr>
+        <w:lastRenderedPageBreak/>
         <w:t>{</w:t>
       </w:r>
     </w:p>
@@ -1892,7 +2436,6 @@
           <w:color w:val="1F2328"/>
           <w:lang w:val="en-US"/>
         </w:rPr>
-        <w:lastRenderedPageBreak/>
         <w:t xml:space="preserve">  "architectures": [],</w:t>
       </w:r>
     </w:p>
@@ -2860,6 +3403,7 @@
           <w:color w:val="1F2328"/>
           <w:lang w:val="en-US"/>
         </w:rPr>
+        <w:lastRenderedPageBreak/>
         <w:t>aptly publish repo -skip-signing -distribution=</w:t>
       </w:r>
       <w:proofErr w:type="spellStart"/>
@@ -3236,7 +3780,6 @@
           <w:color w:val="1F2328"/>
           <w:lang w:val="en-US"/>
         </w:rPr>
-        <w:lastRenderedPageBreak/>
         <w:t>sudo</w:t>
       </w:r>
       <w:proofErr w:type="spellEnd"/>
@@ -3357,49 +3900,57 @@
       </w:pPr>
     </w:p>
     <w:p>
+      <w:r>
+        <w:t xml:space="preserve">На этом конфигурация сервера </w:t>
+      </w:r>
+      <w:r>
+        <w:rPr>
+          <w:lang w:val="en-US"/>
+        </w:rPr>
+        <w:t>deb</w:t>
+      </w:r>
+      <w:r>
+        <w:t xml:space="preserve"> </w:t>
+      </w:r>
+      <w:r>
+        <w:t>пакетов завершена.</w:t>
+      </w:r>
+    </w:p>
+    <w:p>
+      <w:r>
+        <w:t>Переходим к установке и настройке остальных серверов</w:t>
+      </w:r>
+    </w:p>
+    <w:p/>
+    <w:p>
       <w:pPr>
         <w:pStyle w:val="1"/>
-      </w:pPr>
-      <w:r>
-        <w:t xml:space="preserve">На этом конфигурация сервера </w:t>
-      </w:r>
-      <w:r>
-        <w:rPr>
-          <w:lang w:val="en-US"/>
-        </w:rPr>
-        <w:t>deb</w:t>
-      </w:r>
-      <w:r>
-        <w:t xml:space="preserve"> </w:t>
-      </w:r>
-      <w:r>
-        <w:t>пакетов завершена.</w:t>
-      </w:r>
-    </w:p>
-    <w:p>
-      <w:pPr>
-        <w:pStyle w:val="1"/>
-      </w:pPr>
-      <w:r>
-        <w:t>Переходим к установке и настройке остальных серверов</w:t>
-      </w:r>
-    </w:p>
-    <w:p/>
-    <w:p>
-      <w:pPr>
         <w:rPr>
           <w:b/>
         </w:rPr>
       </w:pPr>
+      <w:bookmarkStart w:id="4" w:name="_Toc146460316"/>
       <w:r>
         <w:rPr>
           <w:b/>
         </w:rPr>
-        <w:t xml:space="preserve">Создаем ВМ для </w:t>
+        <w:t>Созда</w:t>
       </w:r>
       <w:r>
         <w:rPr>
           <w:b/>
+        </w:rPr>
+        <w:t>ние и настройка</w:t>
+      </w:r>
+      <w:r>
+        <w:rPr>
+          <w:b/>
+        </w:rPr>
+        <w:t xml:space="preserve"> ВМ для </w:t>
+      </w:r>
+      <w:r>
+        <w:rPr>
+          <w:b/>
           <w:lang w:val="en-US"/>
         </w:rPr>
         <w:t>easy</w:t>
@@ -3418,28 +3969,8 @@
         </w:rPr>
         <w:t>rsa</w:t>
       </w:r>
-      <w:proofErr w:type="spellEnd"/>
-      <w:r>
-        <w:rPr>
-          <w:b/>
-        </w:rPr>
-        <w:t xml:space="preserve">, после создания будет виден публичный </w:t>
-      </w:r>
-      <w:proofErr w:type="spellStart"/>
-      <w:r>
-        <w:rPr>
-          <w:b/>
-          <w:lang w:val="en-US"/>
-        </w:rPr>
-        <w:t>ip</w:t>
-      </w:r>
-      <w:proofErr w:type="spellEnd"/>
-      <w:r>
-        <w:rPr>
-          <w:b/>
-        </w:rPr>
-        <w:t xml:space="preserve"> адрес</w:t>
-      </w:r>
+      <w:bookmarkEnd w:id="4"/>
+      <w:proofErr w:type="spellEnd"/>
     </w:p>
     <w:p>
       <w:pPr>
@@ -3972,20 +4503,34 @@
     </w:p>
     <w:p>
       <w:pPr>
+        <w:pStyle w:val="1"/>
         <w:rPr>
           <w:b/>
         </w:rPr>
       </w:pPr>
+      <w:bookmarkStart w:id="5" w:name="_Toc146460317"/>
       <w:r>
         <w:rPr>
           <w:b/>
         </w:rPr>
-        <w:t xml:space="preserve">Создаем ВМ для </w:t>
-      </w:r>
-      <w:proofErr w:type="spellStart"/>
+        <w:t>Созда</w:t>
+      </w:r>
       <w:r>
         <w:rPr>
           <w:b/>
+        </w:rPr>
+        <w:t xml:space="preserve">ние и настройка </w:t>
+      </w:r>
+      <w:r>
+        <w:rPr>
+          <w:b/>
+        </w:rPr>
+        <w:t xml:space="preserve">ВМ для </w:t>
+      </w:r>
+      <w:proofErr w:type="spellStart"/>
+      <w:r>
+        <w:rPr>
+          <w:b/>
           <w:lang w:val="en-US"/>
         </w:rPr>
         <w:t>openvpn</w:t>
@@ -4005,6 +4550,7 @@
         </w:rPr>
         <w:t>ip</w:t>
       </w:r>
+      <w:bookmarkEnd w:id="5"/>
       <w:proofErr w:type="spellEnd"/>
     </w:p>
     <w:p>
@@ -4760,6 +5306,7 @@
           <w:rFonts w:ascii="Consolas" w:hAnsi="Consolas"/>
           <w:color w:val="1F2328"/>
         </w:rPr>
+        <w:lastRenderedPageBreak/>
         <w:t>Р</w:t>
       </w:r>
       <w:r>
@@ -5040,7 +5587,7 @@
           <w:color w:val="1F2328"/>
           <w:sz w:val="20"/>
           <w:szCs w:val="20"/>
-          <w:lang w:val="en-US" w:eastAsia="ru-RU"/>
+          <w:lang w:eastAsia="ru-RU"/>
         </w:rPr>
       </w:pPr>
       <w:r>
@@ -5056,99 +5603,98 @@
     </w:p>
     <w:p>
       <w:pPr>
+        <w:pStyle w:val="1"/>
+        <w:rPr>
+          <w:rFonts w:eastAsia="Times New Roman"/>
+          <w:b/>
+          <w:lang w:eastAsia="ru-RU"/>
+        </w:rPr>
+      </w:pPr>
+      <w:bookmarkStart w:id="6" w:name="_Toc146460318"/>
+      <w:r>
+        <w:rPr>
+          <w:rFonts w:eastAsia="Times New Roman"/>
+          <w:b/>
+          <w:lang w:eastAsia="ru-RU"/>
+        </w:rPr>
+        <w:t>Созда</w:t>
+      </w:r>
+      <w:r>
+        <w:rPr>
+          <w:rFonts w:eastAsia="Times New Roman"/>
+          <w:b/>
+          <w:lang w:eastAsia="ru-RU"/>
+        </w:rPr>
+        <w:t>ние и настройка</w:t>
+      </w:r>
+      <w:r>
+        <w:rPr>
+          <w:rFonts w:eastAsia="Times New Roman"/>
+          <w:b/>
+          <w:lang w:eastAsia="ru-RU"/>
+        </w:rPr>
+        <w:t xml:space="preserve"> </w:t>
+      </w:r>
+      <w:r>
+        <w:rPr>
+          <w:rFonts w:eastAsia="Times New Roman"/>
+          <w:b/>
+          <w:lang w:eastAsia="ru-RU"/>
+        </w:rPr>
+        <w:t>ВМ</w:t>
+      </w:r>
+      <w:r>
+        <w:rPr>
+          <w:rFonts w:eastAsia="Times New Roman"/>
+          <w:b/>
+          <w:lang w:eastAsia="ru-RU"/>
+        </w:rPr>
+        <w:t xml:space="preserve"> </w:t>
+      </w:r>
+      <w:r>
+        <w:rPr>
+          <w:rFonts w:eastAsia="Times New Roman"/>
+          <w:b/>
+          <w:lang w:val="en-US" w:eastAsia="ru-RU"/>
+        </w:rPr>
+        <w:t>Prometheus</w:t>
+      </w:r>
+      <w:r>
+        <w:rPr>
+          <w:rFonts w:eastAsia="Times New Roman"/>
+          <w:b/>
+          <w:lang w:eastAsia="ru-RU"/>
+        </w:rPr>
+        <w:t>+</w:t>
+      </w:r>
+      <w:r>
+        <w:rPr>
+          <w:rFonts w:eastAsia="Times New Roman"/>
+          <w:b/>
+          <w:lang w:val="en-US" w:eastAsia="ru-RU"/>
+        </w:rPr>
+        <w:t>Grafana</w:t>
+      </w:r>
+      <w:bookmarkEnd w:id="6"/>
+      <w:r>
+        <w:rPr>
+          <w:rFonts w:eastAsia="Times New Roman"/>
+          <w:b/>
+          <w:lang w:eastAsia="ru-RU"/>
+        </w:rPr>
+        <w:t xml:space="preserve"> </w:t>
+      </w:r>
+    </w:p>
+    <w:p>
+      <w:pPr>
         <w:pStyle w:val="a5"/>
         <w:ind w:left="1080"/>
         <w:rPr>
           <w:rFonts w:ascii="Consolas" w:eastAsia="Times New Roman" w:hAnsi="Consolas" w:cs="Courier New"/>
-          <w:b/>
-          <w:color w:val="1F2328"/>
-          <w:sz w:val="20"/>
-          <w:szCs w:val="20"/>
-          <w:lang w:val="en-US" w:eastAsia="ru-RU"/>
-        </w:rPr>
-      </w:pPr>
-      <w:r>
-        <w:rPr>
-          <w:rFonts w:ascii="Consolas" w:eastAsia="Times New Roman" w:hAnsi="Consolas" w:cs="Courier New"/>
-          <w:b/>
           <w:color w:val="1F2328"/>
           <w:sz w:val="20"/>
           <w:szCs w:val="20"/>
           <w:lang w:eastAsia="ru-RU"/>
-        </w:rPr>
-        <w:lastRenderedPageBreak/>
-        <w:t>Создаем</w:t>
-      </w:r>
-      <w:r>
-        <w:rPr>
-          <w:rFonts w:ascii="Consolas" w:eastAsia="Times New Roman" w:hAnsi="Consolas" w:cs="Courier New"/>
-          <w:b/>
-          <w:color w:val="1F2328"/>
-          <w:sz w:val="20"/>
-          <w:szCs w:val="20"/>
-          <w:lang w:val="en-US" w:eastAsia="ru-RU"/>
-        </w:rPr>
-        <w:t xml:space="preserve"> </w:t>
-      </w:r>
-      <w:proofErr w:type="spellStart"/>
-      <w:r>
-        <w:rPr>
-          <w:rFonts w:ascii="Consolas" w:eastAsia="Times New Roman" w:hAnsi="Consolas" w:cs="Courier New"/>
-          <w:b/>
-          <w:color w:val="1F2328"/>
-          <w:sz w:val="20"/>
-          <w:szCs w:val="20"/>
-          <w:lang w:val="en-US" w:eastAsia="ru-RU"/>
-        </w:rPr>
-        <w:t>vm</w:t>
-      </w:r>
-      <w:proofErr w:type="spellEnd"/>
-      <w:r>
-        <w:rPr>
-          <w:rFonts w:ascii="Consolas" w:eastAsia="Times New Roman" w:hAnsi="Consolas" w:cs="Courier New"/>
-          <w:b/>
-          <w:color w:val="1F2328"/>
-          <w:sz w:val="20"/>
-          <w:szCs w:val="20"/>
-          <w:lang w:val="en-US" w:eastAsia="ru-RU"/>
-        </w:rPr>
-        <w:t xml:space="preserve"> </w:t>
-      </w:r>
-      <w:proofErr w:type="spellStart"/>
-      <w:r>
-        <w:rPr>
-          <w:rFonts w:ascii="Consolas" w:eastAsia="Times New Roman" w:hAnsi="Consolas" w:cs="Courier New"/>
-          <w:b/>
-          <w:color w:val="1F2328"/>
-          <w:sz w:val="20"/>
-          <w:szCs w:val="20"/>
-          <w:lang w:val="en-US" w:eastAsia="ru-RU"/>
-        </w:rPr>
-        <w:t>Prometheus+Grafana</w:t>
-      </w:r>
-      <w:proofErr w:type="spellEnd"/>
-      <w:r>
-        <w:rPr>
-          <w:rFonts w:ascii="Consolas" w:eastAsia="Times New Roman" w:hAnsi="Consolas" w:cs="Courier New"/>
-          <w:b/>
-          <w:color w:val="1F2328"/>
-          <w:sz w:val="20"/>
-          <w:szCs w:val="20"/>
-          <w:lang w:val="en-US" w:eastAsia="ru-RU"/>
-        </w:rPr>
-        <w:t xml:space="preserve"> </w:t>
-      </w:r>
-    </w:p>
-    <w:p>
-      <w:pPr>
-        <w:pStyle w:val="a5"/>
-        <w:ind w:left="1080"/>
-        <w:rPr>
-          <w:rFonts w:ascii="Consolas" w:eastAsia="Times New Roman" w:hAnsi="Consolas" w:cs="Courier New"/>
-          <w:color w:val="1F2328"/>
-          <w:sz w:val="20"/>
-          <w:szCs w:val="20"/>
-          <w:lang w:val="en-US" w:eastAsia="ru-RU"/>
         </w:rPr>
       </w:pPr>
     </w:p>
@@ -5861,7 +6407,7 @@
           <w:color w:val="1F2328"/>
         </w:rPr>
       </w:pPr>
-      <w:hyperlink r:id="rId8" w:history="1">
+      <w:hyperlink r:id="rId7" w:history="1">
         <w:r>
           <w:rPr>
             <w:rStyle w:val="a3"/>
@@ -5925,34 +6471,37 @@
           <w:color w:val="1F2328"/>
         </w:rPr>
       </w:pPr>
-      <w:r>
-        <w:rPr>
-          <w:rFonts w:ascii="Consolas" w:hAnsi="Consolas"/>
-          <w:color w:val="1F2328"/>
+      <w:bookmarkStart w:id="7" w:name="_Toc146460319"/>
+      <w:r>
+        <w:rPr>
+          <w:rStyle w:val="10"/>
+          <w:b/>
         </w:rPr>
         <w:t xml:space="preserve">Создание файла конфигурации для </w:t>
       </w:r>
-      <w:r>
-        <w:rPr>
-          <w:rFonts w:ascii="Consolas" w:hAnsi="Consolas"/>
-          <w:color w:val="1F2328"/>
-          <w:lang w:val="en-US"/>
+      <w:proofErr w:type="spellStart"/>
+      <w:r>
+        <w:rPr>
+          <w:rStyle w:val="10"/>
+          <w:b/>
         </w:rPr>
         <w:t>OpenVPN</w:t>
       </w:r>
-      <w:r>
-        <w:rPr>
-          <w:rFonts w:ascii="Consolas" w:hAnsi="Consolas"/>
-          <w:color w:val="1F2328"/>
-        </w:rPr>
-        <w:t xml:space="preserve"> </w:t>
-      </w:r>
-      <w:r>
-        <w:rPr>
-          <w:rFonts w:ascii="Consolas" w:hAnsi="Consolas"/>
-          <w:color w:val="1F2328"/>
-        </w:rPr>
-        <w:t>клиента:</w:t>
+      <w:proofErr w:type="spellEnd"/>
+      <w:r>
+        <w:rPr>
+          <w:rStyle w:val="10"/>
+          <w:b/>
+        </w:rPr>
+        <w:t xml:space="preserve"> клиента</w:t>
+      </w:r>
+      <w:bookmarkEnd w:id="7"/>
+      <w:r>
+        <w:rPr>
+          <w:rFonts w:ascii="Consolas" w:hAnsi="Consolas"/>
+          <w:color w:val="1F2328"/>
+        </w:rPr>
+        <w:t>:</w:t>
       </w:r>
     </w:p>
     <w:p>
@@ -6153,14 +6702,7 @@
           <w:rFonts w:ascii="Consolas" w:hAnsi="Consolas"/>
           <w:color w:val="1F2328"/>
         </w:rPr>
-        <w:t xml:space="preserve"> </w:t>
-      </w:r>
-      <w:r>
-        <w:rPr>
-          <w:rFonts w:ascii="Consolas" w:hAnsi="Consolas"/>
-          <w:color w:val="1F2328"/>
-        </w:rPr>
-        <w:t>/</w:t>
+        <w:t xml:space="preserve"> /</w:t>
       </w:r>
       <w:r>
         <w:rPr>
@@ -6432,8 +6974,6 @@
         </w:rPr>
         <w:t>и отправляем клиенту</w:t>
       </w:r>
-      <w:bookmarkStart w:id="0" w:name="_GoBack"/>
-      <w:bookmarkEnd w:id="0"/>
     </w:p>
     <w:sectPr>
       <w:pgSz w:w="11906" w:h="16838"/>
@@ -7323,6 +7863,29 @@
       <w:szCs w:val="32"/>
     </w:rPr>
   </w:style>
+  <w:style w:type="paragraph" w:styleId="2">
+    <w:name w:val="heading 2"/>
+    <w:basedOn w:val="a"/>
+    <w:next w:val="a"/>
+    <w:link w:val="20"/>
+    <w:uiPriority w:val="9"/>
+    <w:semiHidden/>
+    <w:unhideWhenUsed/>
+    <w:qFormat/>
+    <w:rsid w:val="000D4B5E"/>
+    <w:pPr>
+      <w:keepNext/>
+      <w:keepLines/>
+      <w:spacing w:before="40" w:after="0"/>
+      <w:outlineLvl w:val="1"/>
+    </w:pPr>
+    <w:rPr>
+      <w:rFonts w:asciiTheme="majorHAnsi" w:eastAsiaTheme="majorEastAsia" w:hAnsiTheme="majorHAnsi" w:cstheme="majorBidi"/>
+      <w:color w:val="2F5496" w:themeColor="accent1" w:themeShade="BF"/>
+      <w:sz w:val="26"/>
+      <w:szCs w:val="26"/>
+    </w:rPr>
+  </w:style>
   <w:style w:type="character" w:default="1" w:styleId="a0">
     <w:name w:val="Default Paragraph Font"/>
     <w:uiPriority w:val="1"/>
@@ -7443,6 +8006,60 @@
     <w:pPr>
       <w:ind w:left="720"/>
       <w:contextualSpacing/>
+    </w:pPr>
+  </w:style>
+  <w:style w:type="character" w:customStyle="1" w:styleId="20">
+    <w:name w:val="Заголовок 2 Знак"/>
+    <w:basedOn w:val="a0"/>
+    <w:link w:val="2"/>
+    <w:uiPriority w:val="9"/>
+    <w:semiHidden/>
+    <w:rsid w:val="000D4B5E"/>
+    <w:rPr>
+      <w:rFonts w:asciiTheme="majorHAnsi" w:eastAsiaTheme="majorEastAsia" w:hAnsiTheme="majorHAnsi" w:cstheme="majorBidi"/>
+      <w:color w:val="2F5496" w:themeColor="accent1" w:themeShade="BF"/>
+      <w:sz w:val="26"/>
+      <w:szCs w:val="26"/>
+    </w:rPr>
+  </w:style>
+  <w:style w:type="paragraph" w:styleId="a6">
+    <w:name w:val="TOC Heading"/>
+    <w:basedOn w:val="1"/>
+    <w:next w:val="a"/>
+    <w:uiPriority w:val="39"/>
+    <w:unhideWhenUsed/>
+    <w:qFormat/>
+    <w:rsid w:val="006A7607"/>
+    <w:pPr>
+      <w:outlineLvl w:val="9"/>
+    </w:pPr>
+    <w:rPr>
+      <w:lang w:eastAsia="ru-RU"/>
+    </w:rPr>
+  </w:style>
+  <w:style w:type="paragraph" w:styleId="11">
+    <w:name w:val="toc 1"/>
+    <w:basedOn w:val="a"/>
+    <w:next w:val="a"/>
+    <w:autoRedefine/>
+    <w:uiPriority w:val="39"/>
+    <w:unhideWhenUsed/>
+    <w:rsid w:val="006A7607"/>
+    <w:pPr>
+      <w:spacing w:after="100"/>
+    </w:pPr>
+  </w:style>
+  <w:style w:type="paragraph" w:styleId="21">
+    <w:name w:val="toc 2"/>
+    <w:basedOn w:val="a"/>
+    <w:next w:val="a"/>
+    <w:autoRedefine/>
+    <w:uiPriority w:val="39"/>
+    <w:unhideWhenUsed/>
+    <w:rsid w:val="006A7607"/>
+    <w:pPr>
+      <w:spacing w:after="100"/>
+      <w:ind w:left="220"/>
     </w:pPr>
   </w:style>
 </w:styles>
@@ -7707,4 +8324,16 @@
     </a:ext>
   </a:extLst>
 </a:theme>
+</file>
+
+<file path=customXml/item1.xml><?xml version="1.0" encoding="utf-8"?>
+<b:Sources xmlns:b="http://schemas.openxmlformats.org/officeDocument/2006/bibliography" xmlns="http://schemas.openxmlformats.org/officeDocument/2006/bibliography" SelectedStyle="\APASixthEditionOfficeOnline.xsl" StyleName="APA" Version="6"/>
+</file>
+
+<file path=customXml/itemProps1.xml><?xml version="1.0" encoding="utf-8"?>
+<ds:datastoreItem xmlns:ds="http://schemas.openxmlformats.org/officeDocument/2006/customXml" ds:itemID="{4A27682D-0790-42AE-AF54-FC5882DD6027}">
+  <ds:schemaRefs>
+    <ds:schemaRef ds:uri="http://schemas.openxmlformats.org/officeDocument/2006/bibliography"/>
+  </ds:schemaRefs>
+</ds:datastoreItem>
 </file>
</xml_diff>

<commit_message>
add ovpn dashboard for grafana
</commit_message>
<xml_diff>
--- a/Docs/Инструкция для системного администратора.docx
+++ b/Docs/Инструкция для системного администратора.docx
@@ -1479,6 +1479,14 @@
           <w:color w:val="1F2328"/>
           <w:lang w:val="en-US"/>
         </w:rPr>
+        <w:t xml:space="preserve">Prometheus-node-exporter </w:t>
+      </w:r>
+      <w:r>
+        <w:rPr>
+          <w:rFonts w:ascii="Consolas" w:hAnsi="Consolas"/>
+          <w:color w:val="1F2328"/>
+          <w:lang w:val="en-US"/>
+        </w:rPr>
         <w:t>iptables-persistent</w:t>
       </w:r>
       <w:r>
@@ -3899,6 +3907,18 @@
     </w:p>
     <w:p>
       <w:pPr>
+        <w:pStyle w:val="HTML"/>
+        <w:spacing w:after="240"/>
+        <w:ind w:left="360"/>
+        <w:rPr>
+          <w:rFonts w:ascii="Consolas" w:hAnsi="Consolas"/>
+          <w:color w:val="1F2328"/>
+          <w:lang w:val="en-US"/>
+        </w:rPr>
+      </w:pPr>
+    </w:p>
+    <w:p>
+      <w:pPr>
         <w:pStyle w:val="1"/>
       </w:pPr>
     </w:p>
@@ -5141,6 +5161,7 @@
           <w:color w:val="1F2328"/>
           <w:lang w:val="en-US"/>
         </w:rPr>
+        <w:lastRenderedPageBreak/>
         <w:t>cat</w:t>
       </w:r>
       <w:r>
@@ -5310,7 +5331,6 @@
           <w:rFonts w:ascii="Consolas" w:hAnsi="Consolas"/>
           <w:color w:val="1F2328"/>
         </w:rPr>
-        <w:lastRenderedPageBreak/>
         <w:t>Р</w:t>
       </w:r>
       <w:r>
@@ -6020,8 +6040,6 @@
         </w:rPr>
         <w:t>data</w:t>
       </w:r>
-      <w:bookmarkStart w:id="6" w:name="_GoBack"/>
-      <w:bookmarkEnd w:id="6"/>
       <w:r>
         <w:rPr>
           <w:rFonts w:ascii="Consolas" w:hAnsi="Consolas"/>
@@ -6329,65 +6347,50 @@
           <w:color w:val="1F2328"/>
         </w:rPr>
       </w:pPr>
+      <w:bookmarkStart w:id="6" w:name="_GoBack"/>
+      <w:bookmarkEnd w:id="6"/>
     </w:p>
     <w:p>
       <w:pPr>
         <w:pStyle w:val="HTML"/>
         <w:spacing w:after="240"/>
-        <w:ind w:left="360"/>
-        <w:rPr>
-          <w:rFonts w:ascii="Consolas" w:hAnsi="Consolas"/>
-          <w:color w:val="1F2328"/>
-        </w:rPr>
-      </w:pPr>
-      <w:r>
-        <w:rPr>
-          <w:rFonts w:ascii="Consolas" w:hAnsi="Consolas"/>
-          <w:color w:val="1F2328"/>
-        </w:rPr>
+        <w:ind w:left="1830"/>
+        <w:rPr>
+          <w:rFonts w:ascii="Consolas" w:hAnsi="Consolas"/>
+          <w:color w:val="1F2328"/>
+        </w:rPr>
+      </w:pPr>
+    </w:p>
+    <w:p>
+      <w:pPr>
+        <w:pStyle w:val="1"/>
+      </w:pPr>
+      <w:r>
         <w:t xml:space="preserve">Настройка </w:t>
       </w:r>
       <w:r>
         <w:rPr>
-          <w:rFonts w:ascii="Consolas" w:hAnsi="Consolas"/>
-          <w:color w:val="1F2328"/>
           <w:lang w:val="en-US"/>
         </w:rPr>
         <w:t>backup</w:t>
       </w:r>
       <w:r>
-        <w:rPr>
-          <w:rFonts w:ascii="Consolas" w:hAnsi="Consolas"/>
-          <w:color w:val="1F2328"/>
-        </w:rPr>
-        <w:t xml:space="preserve"> </w:t>
-      </w:r>
-      <w:r>
-        <w:rPr>
-          <w:rFonts w:ascii="Consolas" w:hAnsi="Consolas"/>
-          <w:color w:val="1F2328"/>
-        </w:rPr>
+        <w:t xml:space="preserve"> </w:t>
+      </w:r>
+      <w:r>
         <w:t xml:space="preserve">с помощью </w:t>
       </w:r>
       <w:r>
         <w:rPr>
-          <w:rFonts w:ascii="Consolas" w:hAnsi="Consolas"/>
-          <w:color w:val="1F2328"/>
           <w:lang w:val="en-US"/>
         </w:rPr>
         <w:t>cloud</w:t>
       </w:r>
       <w:r>
-        <w:rPr>
-          <w:rFonts w:ascii="Consolas" w:hAnsi="Consolas"/>
-          <w:color w:val="1F2328"/>
-        </w:rPr>
-        <w:t xml:space="preserve"> </w:t>
-      </w:r>
-      <w:r>
-        <w:rPr>
-          <w:rFonts w:ascii="Consolas" w:hAnsi="Consolas"/>
-          <w:color w:val="1F2328"/>
+        <w:t xml:space="preserve"> </w:t>
+      </w:r>
+      <w:r>
+        <w:rPr>
           <w:lang w:val="en-US"/>
         </w:rPr>
         <w:t>backup</w:t>
@@ -6449,6 +6452,28 @@
           <w:color w:val="1F2328"/>
         </w:rPr>
       </w:pPr>
+    </w:p>
+    <w:p>
+      <w:pPr>
+        <w:pStyle w:val="HTML"/>
+        <w:spacing w:after="240"/>
+        <w:ind w:left="360"/>
+        <w:rPr>
+          <w:rFonts w:ascii="Consolas" w:hAnsi="Consolas"/>
+          <w:color w:val="1F2328"/>
+        </w:rPr>
+      </w:pPr>
+    </w:p>
+    <w:p>
+      <w:pPr>
+        <w:pStyle w:val="HTML"/>
+        <w:spacing w:after="240"/>
+        <w:ind w:left="360"/>
+        <w:rPr>
+          <w:rFonts w:ascii="Consolas" w:hAnsi="Consolas"/>
+          <w:color w:val="1F2328"/>
+        </w:rPr>
+      </w:pPr>
       <w:r>
         <w:rPr>
           <w:rFonts w:ascii="Consolas" w:hAnsi="Consolas"/>
@@ -6583,6 +6608,7 @@
         <w:rPr>
           <w:rFonts w:ascii="Consolas" w:hAnsi="Consolas"/>
           <w:color w:val="1F2328"/>
+          <w:lang w:val="en-US"/>
         </w:rPr>
       </w:pPr>
       <w:r>
@@ -6596,8 +6622,25 @@
         <w:rPr>
           <w:rFonts w:ascii="Consolas" w:hAnsi="Consolas"/>
           <w:color w:val="1F2328"/>
-        </w:rPr>
-        <w:t xml:space="preserve"> </w:t>
+          <w:lang w:val="en-US"/>
+        </w:rPr>
+        <w:t xml:space="preserve"> </w:t>
+      </w:r>
+      <w:r>
+        <w:rPr>
+          <w:rFonts w:ascii="Consolas" w:hAnsi="Consolas"/>
+          <w:color w:val="1F2328"/>
+          <w:lang w:val="en-US"/>
+        </w:rPr>
+        <w:t>/</w:t>
+      </w:r>
+      <w:r>
+        <w:rPr>
+          <w:rFonts w:ascii="Consolas" w:hAnsi="Consolas"/>
+          <w:color w:val="1F2328"/>
+          <w:lang w:val="en-US"/>
+        </w:rPr>
+        <w:t>usr/bin/</w:t>
       </w:r>
       <w:r>
         <w:rPr>
@@ -6611,6 +6654,7 @@
         <w:rPr>
           <w:rFonts w:ascii="Consolas" w:hAnsi="Consolas"/>
           <w:color w:val="1F2328"/>
+          <w:lang w:val="en-US"/>
         </w:rPr>
         <w:t>_</w:t>
       </w:r>
@@ -6626,10 +6670,10 @@
         <w:rPr>
           <w:rFonts w:ascii="Consolas" w:hAnsi="Consolas"/>
           <w:color w:val="1F2328"/>
+          <w:lang w:val="en-US"/>
         </w:rPr>
         <w:t>.</w:t>
       </w:r>
-      <w:proofErr w:type="spellStart"/>
       <w:r>
         <w:rPr>
           <w:rFonts w:ascii="Consolas" w:hAnsi="Consolas"/>
@@ -6638,11 +6682,11 @@
         </w:rPr>
         <w:t>sh</w:t>
       </w:r>
-      <w:proofErr w:type="spellEnd"/>
-      <w:r>
-        <w:rPr>
-          <w:rFonts w:ascii="Consolas" w:hAnsi="Consolas"/>
-          <w:color w:val="1F2328"/>
+      <w:r>
+        <w:rPr>
+          <w:rFonts w:ascii="Consolas" w:hAnsi="Consolas"/>
+          <w:color w:val="1F2328"/>
+          <w:lang w:val="en-US"/>
         </w:rPr>
         <w:t xml:space="preserve"> [</w:t>
       </w:r>
@@ -6660,6 +6704,7 @@
         <w:rPr>
           <w:rFonts w:ascii="Consolas" w:hAnsi="Consolas"/>
           <w:color w:val="1F2328"/>
+          <w:lang w:val="en-US"/>
         </w:rPr>
         <w:t xml:space="preserve">] </w:t>
       </w:r>
@@ -6674,6 +6719,7 @@
         <w:rPr>
           <w:rFonts w:ascii="Consolas" w:hAnsi="Consolas"/>
           <w:color w:val="1F2328"/>
+          <w:lang w:val="en-US"/>
         </w:rPr>
         <w:t xml:space="preserve"> </w:t>
       </w:r>
@@ -6688,15 +6734,31 @@
         <w:rPr>
           <w:rFonts w:ascii="Consolas" w:hAnsi="Consolas"/>
           <w:color w:val="1F2328"/>
-        </w:rPr>
-        <w:t xml:space="preserve"> </w:t>
-      </w:r>
-      <w:r>
-        <w:rPr>
-          <w:rFonts w:ascii="Consolas" w:hAnsi="Consolas"/>
-          <w:color w:val="1F2328"/>
-        </w:rPr>
-        <w:t>будущего конфига</w:t>
+          <w:lang w:val="en-US"/>
+        </w:rPr>
+        <w:t xml:space="preserve"> </w:t>
+      </w:r>
+      <w:r>
+        <w:rPr>
+          <w:rFonts w:ascii="Consolas" w:hAnsi="Consolas"/>
+          <w:color w:val="1F2328"/>
+        </w:rPr>
+        <w:t>будущего</w:t>
+      </w:r>
+      <w:r>
+        <w:rPr>
+          <w:rFonts w:ascii="Consolas" w:hAnsi="Consolas"/>
+          <w:color w:val="1F2328"/>
+          <w:lang w:val="en-US"/>
+        </w:rPr>
+        <w:t xml:space="preserve"> </w:t>
+      </w:r>
+      <w:r>
+        <w:rPr>
+          <w:rFonts w:ascii="Consolas" w:hAnsi="Consolas"/>
+          <w:color w:val="1F2328"/>
+        </w:rPr>
+        <w:t>конфига</w:t>
       </w:r>
     </w:p>
     <w:p>
@@ -6717,6 +6779,7 @@
           <w:rFonts w:ascii="Consolas" w:hAnsi="Consolas"/>
           <w:color w:val="1F2328"/>
         </w:rPr>
+        <w:lastRenderedPageBreak/>
         <w:t>Запускаем</w:t>
       </w:r>
       <w:r>
@@ -6724,15 +6787,7 @@
           <w:rFonts w:ascii="Consolas" w:hAnsi="Consolas"/>
           <w:color w:val="1F2328"/>
         </w:rPr>
-        <w:t xml:space="preserve"> /</w:t>
-      </w:r>
-      <w:r>
-        <w:rPr>
-          <w:rFonts w:ascii="Consolas" w:hAnsi="Consolas"/>
-          <w:color w:val="1F2328"/>
-          <w:lang w:val="en-US"/>
-        </w:rPr>
-        <w:t>opt</w:t>
+        <w:t xml:space="preserve"> </w:t>
       </w:r>
       <w:r>
         <w:rPr>
@@ -6748,9 +6803,24 @@
           <w:color w:val="1F2328"/>
           <w:lang w:val="en-US"/>
         </w:rPr>
-        <w:t>openvpn</w:t>
-      </w:r>
-      <w:proofErr w:type="spellEnd"/>
+        <w:t>usr</w:t>
+      </w:r>
+      <w:proofErr w:type="spellEnd"/>
+      <w:r>
+        <w:rPr>
+          <w:rFonts w:ascii="Consolas" w:hAnsi="Consolas"/>
+          <w:color w:val="1F2328"/>
+        </w:rPr>
+        <w:t>/</w:t>
+      </w:r>
+      <w:r>
+        <w:rPr>
+          <w:rFonts w:ascii="Consolas" w:hAnsi="Consolas"/>
+          <w:color w:val="1F2328"/>
+          <w:lang w:val="en-US"/>
+        </w:rPr>
+        <w:t>bin</w:t>
+      </w:r>
       <w:r>
         <w:rPr>
           <w:rFonts w:ascii="Consolas" w:hAnsi="Consolas"/>
@@ -8353,7 +8423,7 @@
 </file>
 
 <file path=customXml/itemProps1.xml><?xml version="1.0" encoding="utf-8"?>
-<ds:datastoreItem xmlns:ds="http://schemas.openxmlformats.org/officeDocument/2006/customXml" ds:itemID="{E81B2F0C-4053-402C-94ED-678FA3C7D443}">
+<ds:datastoreItem xmlns:ds="http://schemas.openxmlformats.org/officeDocument/2006/customXml" ds:itemID="{92C0E2B3-321A-454C-A7D6-E79123DCD4BC}">
   <ds:schemaRefs>
     <ds:schemaRef ds:uri="http://schemas.openxmlformats.org/officeDocument/2006/bibliography"/>
   </ds:schemaRefs>

</xml_diff>